<commit_message>
laboratorio 8 - Entrega final
</commit_message>
<xml_diff>
--- a/Docs/Observaciones-Lab 8.docx
+++ b/Docs/Observaciones-Lab 8.docx
@@ -1,10 +1,10 @@
 
 <file path=word/document.xml><?xml version="1.0" encoding="utf-8"?>
-<w:document xmlns:wpc="http://schemas.microsoft.com/office/word/2010/wordprocessingCanvas" xmlns:cx="http://schemas.microsoft.com/office/drawing/2014/chartex" xmlns:cx1="http://schemas.microsoft.com/office/drawing/2015/9/8/chartex" xmlns:cx2="http://schemas.microsoft.com/office/drawing/2015/10/21/chartex" xmlns:cx3="http://schemas.microsoft.com/office/drawing/2016/5/9/chartex" xmlns:cx4="http://schemas.microsoft.com/office/drawing/2016/5/10/chartex" xmlns:cx5="http://schemas.microsoft.com/office/drawing/2016/5/11/chartex" xmlns:cx6="http://schemas.microsoft.com/office/drawing/2016/5/12/chartex" xmlns:cx7="http://schemas.microsoft.com/office/drawing/2016/5/13/chartex" xmlns:cx8="http://schemas.microsoft.com/office/drawing/2016/5/14/chartex" xmlns:mc="http://schemas.openxmlformats.org/markup-compatibility/2006" xmlns:aink="http://schemas.microsoft.com/office/drawing/2016/ink" xmlns:am3d="http://schemas.microsoft.com/office/drawing/2017/model3d" xmlns:o="urn:schemas-microsoft-com:office:office" xmlns:r="http://schemas.openxmlformats.org/officeDocument/2006/relationships" xmlns:m="http://schemas.openxmlformats.org/officeDocument/2006/math" xmlns:v="urn:schemas-microsoft-com:vml" xmlns:wp14="http://schemas.microsoft.com/office/word/2010/wordprocessingDrawing" xmlns:wp="http://schemas.openxmlformats.org/drawingml/2006/wordprocessingDrawing" xmlns:w10="urn:schemas-microsoft-com:office:word" xmlns:w="http://schemas.openxmlformats.org/wordprocessingml/2006/main" xmlns:w14="http://schemas.microsoft.com/office/word/2010/wordml" xmlns:w15="http://schemas.microsoft.com/office/word/2012/wordml" xmlns:w16cex="http://schemas.microsoft.com/office/word/2018/wordml/cex" xmlns:w16cid="http://schemas.microsoft.com/office/word/2016/wordml/cid" xmlns:w16="http://schemas.microsoft.com/office/word/2018/wordml" xmlns:w16se="http://schemas.microsoft.com/office/word/2015/wordml/symex" xmlns:wpg="http://schemas.microsoft.com/office/word/2010/wordprocessingGroup" xmlns:wpi="http://schemas.microsoft.com/office/word/2010/wordprocessingInk" xmlns:wne="http://schemas.microsoft.com/office/word/2006/wordml" xmlns:wps="http://schemas.microsoft.com/office/word/2010/wordprocessingShape" mc:Ignorable="w14 w15 w16se w16cid w16 w16cex wp14">
+<w:document xmlns:wpc="http://schemas.microsoft.com/office/word/2010/wordprocessingCanvas" xmlns:cx="http://schemas.microsoft.com/office/drawing/2014/chartex" xmlns:cx1="http://schemas.microsoft.com/office/drawing/2015/9/8/chartex" xmlns:cx2="http://schemas.microsoft.com/office/drawing/2015/10/21/chartex" xmlns:cx3="http://schemas.microsoft.com/office/drawing/2016/5/9/chartex" xmlns:cx4="http://schemas.microsoft.com/office/drawing/2016/5/10/chartex" xmlns:cx5="http://schemas.microsoft.com/office/drawing/2016/5/11/chartex" xmlns:cx6="http://schemas.microsoft.com/office/drawing/2016/5/12/chartex" xmlns:cx7="http://schemas.microsoft.com/office/drawing/2016/5/13/chartex" xmlns:cx8="http://schemas.microsoft.com/office/drawing/2016/5/14/chartex" xmlns:mc="http://schemas.openxmlformats.org/markup-compatibility/2006" xmlns:aink="http://schemas.microsoft.com/office/drawing/2016/ink" xmlns:am3d="http://schemas.microsoft.com/office/drawing/2017/model3d" xmlns:o="urn:schemas-microsoft-com:office:office" xmlns:r="http://schemas.openxmlformats.org/officeDocument/2006/relationships" xmlns:m="http://schemas.openxmlformats.org/officeDocument/2006/math" xmlns:v="urn:schemas-microsoft-com:vml" xmlns:wp14="http://schemas.microsoft.com/office/word/2010/wordprocessingDrawing" xmlns:wp="http://schemas.openxmlformats.org/drawingml/2006/wordprocessingDrawing" xmlns:w10="urn:schemas-microsoft-com:office:word" xmlns:w="http://schemas.openxmlformats.org/wordprocessingml/2006/main" xmlns:w14="http://schemas.microsoft.com/office/word/2010/wordml" xmlns:w15="http://schemas.microsoft.com/office/word/2012/wordml" xmlns:w16cex="http://schemas.microsoft.com/office/word/2018/wordml/cex" xmlns:w16cid="http://schemas.microsoft.com/office/word/2016/wordml/cid" xmlns:w16="http://schemas.microsoft.com/office/word/2018/wordml" xmlns:w16sdtdh="http://schemas.microsoft.com/office/word/2020/wordml/sdtdatahash" xmlns:w16se="http://schemas.microsoft.com/office/word/2015/wordml/symex" xmlns:wpg="http://schemas.microsoft.com/office/word/2010/wordprocessingGroup" xmlns:wpi="http://schemas.microsoft.com/office/word/2010/wordprocessingInk" xmlns:wne="http://schemas.microsoft.com/office/word/2006/wordml" xmlns:wps="http://schemas.microsoft.com/office/word/2010/wordprocessingShape" mc:Ignorable="w14 w15 w16se w16cid w16 w16cex w16sdtdh wp14">
   <w:body>
     <w:p>
       <w:pPr>
-        <w:pStyle w:val="Title"/>
+        <w:pStyle w:val="Ttulo"/>
         <w:jc w:val="center"/>
         <w:rPr>
           <w:b/>
@@ -37,14 +37,51 @@
           <w:noProof w:val="0"/>
           <w:lang w:val="es-CO"/>
         </w:rPr>
-        <w:t xml:space="preserve">Estudiante </w:t>
+        <w:t xml:space="preserve"> </w:t>
       </w:r>
       <w:r>
         <w:rPr>
           <w:noProof w:val="0"/>
           <w:lang w:val="es-CO"/>
         </w:rPr>
-        <w:t>1 Cod XXXX</w:t>
+        <w:t xml:space="preserve">Diego Alejandro </w:t>
+      </w:r>
+      <w:proofErr w:type="spellStart"/>
+      <w:r>
+        <w:rPr>
+          <w:noProof w:val="0"/>
+          <w:lang w:val="es-CO"/>
+        </w:rPr>
+        <w:t>Ramirez</w:t>
+      </w:r>
+      <w:proofErr w:type="spellEnd"/>
+      <w:r>
+        <w:rPr>
+          <w:noProof w:val="0"/>
+          <w:lang w:val="es-CO"/>
+        </w:rPr>
+        <w:t xml:space="preserve"> Garrido</w:t>
+      </w:r>
+      <w:r>
+        <w:rPr>
+          <w:noProof w:val="0"/>
+          <w:lang w:val="es-CO"/>
+        </w:rPr>
+        <w:t xml:space="preserve"> Cod </w:t>
+      </w:r>
+      <w:r>
+        <w:rPr>
+          <w:noProof w:val="0"/>
+          <w:lang w:val="es-CO"/>
+        </w:rPr>
+        <w:t>20201</w:t>
+      </w:r>
+      <w:r>
+        <w:rPr>
+          <w:noProof w:val="0"/>
+          <w:lang w:val="es-CO"/>
+        </w:rPr>
+        <w:t>3233</w:t>
       </w:r>
     </w:p>
     <w:p>
@@ -61,19 +98,26 @@
           <w:noProof w:val="0"/>
           <w:lang w:val="es-CO"/>
         </w:rPr>
-        <w:t xml:space="preserve">Estudiante </w:t>
+        <w:t>Sebastián Murcia Gómez</w:t>
       </w:r>
       <w:r>
         <w:rPr>
           <w:noProof w:val="0"/>
           <w:lang w:val="es-CO"/>
         </w:rPr>
-        <w:t>2 Cod XXXX</w:t>
+        <w:t xml:space="preserve"> Cod </w:t>
+      </w:r>
+      <w:r>
+        <w:rPr>
+          <w:noProof w:val="0"/>
+          <w:lang w:val="es-CO"/>
+        </w:rPr>
+        <w:t>202015229</w:t>
       </w:r>
     </w:p>
     <w:p>
       <w:pPr>
-        <w:pStyle w:val="Heading1"/>
+        <w:pStyle w:val="Ttulo1"/>
         <w:rPr>
           <w:b/>
           <w:bCs/>
@@ -93,7 +137,7 @@
     </w:p>
     <w:p>
       <w:pPr>
-        <w:pStyle w:val="ListParagraph"/>
+        <w:pStyle w:val="Prrafodelista"/>
         <w:numPr>
           <w:ilvl w:val="0"/>
           <w:numId w:val="12"/>
@@ -115,7 +159,11 @@
     </w:p>
     <w:p>
       <w:pPr>
-        <w:pStyle w:val="ListParagraph"/>
+        <w:pStyle w:val="Prrafodelista"/>
+        <w:numPr>
+          <w:ilvl w:val="0"/>
+          <w:numId w:val="14"/>
+        </w:numPr>
         <w:spacing w:after="0"/>
         <w:jc w:val="both"/>
         <w:rPr>
@@ -123,10 +171,17 @@
           <w:lang w:val="es-CO"/>
         </w:rPr>
       </w:pPr>
+      <w:r>
+        <w:rPr>
+          <w:rFonts w:ascii="Dax-Regular" w:hAnsi="Dax-Regular"/>
+          <w:lang w:val="es-CO"/>
+        </w:rPr>
+        <w:t>Analizando los elementos y la altura del árbol podemos concluir que no es un árbol binario lleno</w:t>
+      </w:r>
     </w:p>
     <w:p>
       <w:pPr>
-        <w:pStyle w:val="ListParagraph"/>
+        <w:pStyle w:val="Prrafodelista"/>
         <w:spacing w:after="0"/>
         <w:jc w:val="both"/>
         <w:rPr>
@@ -137,7 +192,7 @@
     </w:p>
     <w:p>
       <w:pPr>
-        <w:pStyle w:val="ListParagraph"/>
+        <w:pStyle w:val="Prrafodelista"/>
         <w:numPr>
           <w:ilvl w:val="0"/>
           <w:numId w:val="12"/>
@@ -159,16 +214,27 @@
     </w:p>
     <w:p>
       <w:pPr>
-        <w:pStyle w:val="ListParagraph"/>
+        <w:pStyle w:val="Prrafodelista"/>
+        <w:numPr>
+          <w:ilvl w:val="0"/>
+          <w:numId w:val="13"/>
+        </w:numPr>
         <w:rPr>
           <w:rFonts w:ascii="Dax-Regular" w:hAnsi="Dax-Regular"/>
           <w:lang w:val="es-CO"/>
         </w:rPr>
       </w:pPr>
+      <w:r>
+        <w:rPr>
+          <w:rFonts w:ascii="Dax-Regular" w:hAnsi="Dax-Regular"/>
+          <w:lang w:val="es-CO"/>
+        </w:rPr>
+        <w:t>Sería menor debido a que en las tablas de hash se hace más complejo tomar datos en base a un rango determinado.</w:t>
+      </w:r>
     </w:p>
     <w:p>
       <w:pPr>
-        <w:pStyle w:val="ListParagraph"/>
+        <w:pStyle w:val="Prrafodelista"/>
         <w:rPr>
           <w:rFonts w:ascii="Dax-Regular" w:hAnsi="Dax-Regular"/>
           <w:lang w:val="es-CO"/>
@@ -177,7 +243,7 @@
     </w:p>
     <w:p>
       <w:pPr>
-        <w:pStyle w:val="ListParagraph"/>
+        <w:pStyle w:val="Prrafodelista"/>
         <w:numPr>
           <w:ilvl w:val="0"/>
           <w:numId w:val="12"/>
@@ -199,16 +265,134 @@
     </w:p>
     <w:p>
       <w:pPr>
-        <w:pStyle w:val="ListParagraph"/>
+        <w:pStyle w:val="Prrafodelista"/>
+        <w:numPr>
+          <w:ilvl w:val="0"/>
+          <w:numId w:val="13"/>
+        </w:numPr>
+        <w:spacing w:after="0"/>
+        <w:jc w:val="both"/>
         <w:rPr>
           <w:rFonts w:ascii="Dax-Regular" w:hAnsi="Dax-Regular"/>
           <w:lang w:val="es-CO"/>
         </w:rPr>
       </w:pPr>
+      <w:r>
+        <w:rPr>
+          <w:rFonts w:ascii="Dax-Regular" w:hAnsi="Dax-Regular"/>
+          <w:lang w:val="es-CO"/>
+        </w:rPr>
+        <w:t xml:space="preserve">Se usa la operación </w:t>
+      </w:r>
+      <w:proofErr w:type="spellStart"/>
+      <w:r>
+        <w:rPr>
+          <w:rFonts w:ascii="Dax-Regular" w:hAnsi="Dax-Regular"/>
+          <w:lang w:val="es-CO"/>
+        </w:rPr>
+        <w:t>orderedmap.values</w:t>
+      </w:r>
+      <w:proofErr w:type="spellEnd"/>
+      <w:r>
+        <w:rPr>
+          <w:rFonts w:ascii="Dax-Regular" w:hAnsi="Dax-Regular"/>
+          <w:lang w:val="es-CO"/>
+        </w:rPr>
+        <w:t>(</w:t>
+      </w:r>
+      <w:proofErr w:type="spellStart"/>
+      <w:r>
+        <w:rPr>
+          <w:rFonts w:ascii="Dax-Regular" w:hAnsi="Dax-Regular"/>
+          <w:lang w:val="es-CO"/>
+        </w:rPr>
+        <w:t>map</w:t>
+      </w:r>
+      <w:proofErr w:type="spellEnd"/>
+      <w:r>
+        <w:rPr>
+          <w:rFonts w:ascii="Dax-Regular" w:hAnsi="Dax-Regular"/>
+          <w:lang w:val="es-CO"/>
+        </w:rPr>
+        <w:t xml:space="preserve">, </w:t>
+      </w:r>
+      <w:proofErr w:type="spellStart"/>
+      <w:r>
+        <w:rPr>
+          <w:rFonts w:ascii="Dax-Regular" w:hAnsi="Dax-Regular"/>
+          <w:lang w:val="es-CO"/>
+        </w:rPr>
+        <w:t>keylo</w:t>
+      </w:r>
+      <w:proofErr w:type="spellEnd"/>
+      <w:r>
+        <w:rPr>
+          <w:rFonts w:ascii="Dax-Regular" w:hAnsi="Dax-Regular"/>
+          <w:lang w:val="es-CO"/>
+        </w:rPr>
+        <w:t xml:space="preserve">, </w:t>
+      </w:r>
+      <w:proofErr w:type="spellStart"/>
+      <w:r>
+        <w:rPr>
+          <w:rFonts w:ascii="Dax-Regular" w:hAnsi="Dax-Regular"/>
+          <w:lang w:val="es-CO"/>
+        </w:rPr>
+        <w:t>keyhi</w:t>
+      </w:r>
+      <w:proofErr w:type="spellEnd"/>
+      <w:r>
+        <w:rPr>
+          <w:rFonts w:ascii="Dax-Regular" w:hAnsi="Dax-Regular"/>
+          <w:lang w:val="es-CO"/>
+        </w:rPr>
+        <w:t xml:space="preserve">): la cual retorna todos los valores entre del árbol que se encuentren entre </w:t>
+      </w:r>
+      <w:proofErr w:type="spellStart"/>
+      <w:r>
+        <w:rPr>
+          <w:rFonts w:ascii="Dax-Regular" w:hAnsi="Dax-Regular"/>
+          <w:lang w:val="es-CO"/>
+        </w:rPr>
+        <w:t>keylo</w:t>
+      </w:r>
+      <w:proofErr w:type="spellEnd"/>
+      <w:r>
+        <w:rPr>
+          <w:rFonts w:ascii="Dax-Regular" w:hAnsi="Dax-Regular"/>
+          <w:lang w:val="es-CO"/>
+        </w:rPr>
+        <w:t xml:space="preserve"> y </w:t>
+      </w:r>
+      <w:proofErr w:type="spellStart"/>
+      <w:r>
+        <w:rPr>
+          <w:rFonts w:ascii="Dax-Regular" w:hAnsi="Dax-Regular"/>
+          <w:lang w:val="es-CO"/>
+        </w:rPr>
+        <w:t>keyhi</w:t>
+      </w:r>
+      <w:proofErr w:type="spellEnd"/>
+      <w:r>
+        <w:rPr>
+          <w:rFonts w:ascii="Dax-Regular" w:hAnsi="Dax-Regular"/>
+          <w:lang w:val="es-CO"/>
+        </w:rPr>
+        <w:t>.</w:t>
+      </w:r>
     </w:p>
     <w:p>
       <w:pPr>
-        <w:pStyle w:val="ListParagraph"/>
+        <w:pStyle w:val="Prrafodelista"/>
+        <w:rPr>
+          <w:rFonts w:ascii="Dax-Regular" w:hAnsi="Dax-Regular"/>
+          <w:lang w:val="es-CO"/>
+        </w:rPr>
+      </w:pPr>
+    </w:p>
+    <w:p>
+      <w:pPr>
+        <w:pStyle w:val="Prrafodelista"/>
         <w:spacing w:after="0"/>
         <w:jc w:val="both"/>
         <w:rPr>
@@ -228,7 +412,7 @@
 </file>
 
 <file path=word/numbering.xml><?xml version="1.0" encoding="utf-8"?>
-<w:numbering xmlns:wpc="http://schemas.microsoft.com/office/word/2010/wordprocessingCanvas" xmlns:cx="http://schemas.microsoft.com/office/drawing/2014/chartex" xmlns:cx1="http://schemas.microsoft.com/office/drawing/2015/9/8/chartex" xmlns:cx2="http://schemas.microsoft.com/office/drawing/2015/10/21/chartex" xmlns:cx3="http://schemas.microsoft.com/office/drawing/2016/5/9/chartex" xmlns:cx4="http://schemas.microsoft.com/office/drawing/2016/5/10/chartex" xmlns:cx5="http://schemas.microsoft.com/office/drawing/2016/5/11/chartex" xmlns:cx6="http://schemas.microsoft.com/office/drawing/2016/5/12/chartex" xmlns:cx7="http://schemas.microsoft.com/office/drawing/2016/5/13/chartex" xmlns:cx8="http://schemas.microsoft.com/office/drawing/2016/5/14/chartex" xmlns:mc="http://schemas.openxmlformats.org/markup-compatibility/2006" xmlns:aink="http://schemas.microsoft.com/office/drawing/2016/ink" xmlns:am3d="http://schemas.microsoft.com/office/drawing/2017/model3d" xmlns:o="urn:schemas-microsoft-com:office:office" xmlns:r="http://schemas.openxmlformats.org/officeDocument/2006/relationships" xmlns:m="http://schemas.openxmlformats.org/officeDocument/2006/math" xmlns:v="urn:schemas-microsoft-com:vml" xmlns:wp14="http://schemas.microsoft.com/office/word/2010/wordprocessingDrawing" xmlns:wp="http://schemas.openxmlformats.org/drawingml/2006/wordprocessingDrawing" xmlns:w10="urn:schemas-microsoft-com:office:word" xmlns:w="http://schemas.openxmlformats.org/wordprocessingml/2006/main" xmlns:w14="http://schemas.microsoft.com/office/word/2010/wordml" xmlns:w15="http://schemas.microsoft.com/office/word/2012/wordml" xmlns:w16cex="http://schemas.microsoft.com/office/word/2018/wordml/cex" xmlns:w16cid="http://schemas.microsoft.com/office/word/2016/wordml/cid" xmlns:w16="http://schemas.microsoft.com/office/word/2018/wordml" xmlns:w16se="http://schemas.microsoft.com/office/word/2015/wordml/symex" xmlns:wpg="http://schemas.microsoft.com/office/word/2010/wordprocessingGroup" xmlns:wpi="http://schemas.microsoft.com/office/word/2010/wordprocessingInk" xmlns:wne="http://schemas.microsoft.com/office/word/2006/wordml" xmlns:wps="http://schemas.microsoft.com/office/word/2010/wordprocessingShape" mc:Ignorable="w14 w15 w16se w16cid w16 w16cex wp14">
+<w:numbering xmlns:wpc="http://schemas.microsoft.com/office/word/2010/wordprocessingCanvas" xmlns:cx="http://schemas.microsoft.com/office/drawing/2014/chartex" xmlns:cx1="http://schemas.microsoft.com/office/drawing/2015/9/8/chartex" xmlns:cx2="http://schemas.microsoft.com/office/drawing/2015/10/21/chartex" xmlns:cx3="http://schemas.microsoft.com/office/drawing/2016/5/9/chartex" xmlns:cx4="http://schemas.microsoft.com/office/drawing/2016/5/10/chartex" xmlns:cx5="http://schemas.microsoft.com/office/drawing/2016/5/11/chartex" xmlns:cx6="http://schemas.microsoft.com/office/drawing/2016/5/12/chartex" xmlns:cx7="http://schemas.microsoft.com/office/drawing/2016/5/13/chartex" xmlns:cx8="http://schemas.microsoft.com/office/drawing/2016/5/14/chartex" xmlns:mc="http://schemas.openxmlformats.org/markup-compatibility/2006" xmlns:aink="http://schemas.microsoft.com/office/drawing/2016/ink" xmlns:am3d="http://schemas.microsoft.com/office/drawing/2017/model3d" xmlns:o="urn:schemas-microsoft-com:office:office" xmlns:r="http://schemas.openxmlformats.org/officeDocument/2006/relationships" xmlns:m="http://schemas.openxmlformats.org/officeDocument/2006/math" xmlns:v="urn:schemas-microsoft-com:vml" xmlns:wp14="http://schemas.microsoft.com/office/word/2010/wordprocessingDrawing" xmlns:wp="http://schemas.openxmlformats.org/drawingml/2006/wordprocessingDrawing" xmlns:w10="urn:schemas-microsoft-com:office:word" xmlns:w="http://schemas.openxmlformats.org/wordprocessingml/2006/main" xmlns:w14="http://schemas.microsoft.com/office/word/2010/wordml" xmlns:w15="http://schemas.microsoft.com/office/word/2012/wordml" xmlns:w16cex="http://schemas.microsoft.com/office/word/2018/wordml/cex" xmlns:w16cid="http://schemas.microsoft.com/office/word/2016/wordml/cid" xmlns:w16="http://schemas.microsoft.com/office/word/2018/wordml" xmlns:w16sdtdh="http://schemas.microsoft.com/office/word/2020/wordml/sdtdatahash" xmlns:w16se="http://schemas.microsoft.com/office/word/2015/wordml/symex" xmlns:wpg="http://schemas.microsoft.com/office/word/2010/wordprocessingGroup" xmlns:wpi="http://schemas.microsoft.com/office/word/2010/wordprocessingInk" xmlns:wne="http://schemas.microsoft.com/office/word/2006/wordml" xmlns:wps="http://schemas.microsoft.com/office/word/2010/wordprocessingShape" mc:Ignorable="w14 w15 w16se w16cid w16 w16cex w16sdtdh wp14">
   <w:abstractNum w:abstractNumId="0" w15:restartNumberingAfterBreak="0">
     <w:nsid w:val="00F45053"/>
     <w:multiLevelType w:val="hybridMultilevel"/>
@@ -854,6 +1038,118 @@
     </w:lvl>
   </w:abstractNum>
   <w:abstractNum w:abstractNumId="6" w15:restartNumberingAfterBreak="0">
+    <w:nsid w:val="3A0B7A5A"/>
+    <w:multiLevelType w:val="hybridMultilevel"/>
+    <w:tmpl w:val="464406C0"/>
+    <w:lvl w:ilvl="0" w:tplc="5A54D650">
+      <w:numFmt w:val="bullet"/>
+      <w:lvlText w:val="-"/>
+      <w:lvlJc w:val="left"/>
+      <w:pPr>
+        <w:ind w:left="1080" w:hanging="360"/>
+      </w:pPr>
+      <w:rPr>
+        <w:rFonts w:ascii="Dax-Regular" w:eastAsiaTheme="minorEastAsia" w:hAnsi="Dax-Regular" w:cstheme="minorBidi" w:hint="default"/>
+      </w:rPr>
+    </w:lvl>
+    <w:lvl w:ilvl="1" w:tplc="04090003">
+      <w:start w:val="1"/>
+      <w:numFmt w:val="bullet"/>
+      <w:lvlText w:val="o"/>
+      <w:lvlJc w:val="left"/>
+      <w:pPr>
+        <w:ind w:left="1800" w:hanging="360"/>
+      </w:pPr>
+      <w:rPr>
+        <w:rFonts w:ascii="Courier New" w:hAnsi="Courier New" w:cs="Courier New" w:hint="default"/>
+      </w:rPr>
+    </w:lvl>
+    <w:lvl w:ilvl="2" w:tplc="04090005">
+      <w:start w:val="1"/>
+      <w:numFmt w:val="bullet"/>
+      <w:lvlText w:val=""/>
+      <w:lvlJc w:val="left"/>
+      <w:pPr>
+        <w:ind w:left="2520" w:hanging="360"/>
+      </w:pPr>
+      <w:rPr>
+        <w:rFonts w:ascii="Wingdings" w:hAnsi="Wingdings" w:hint="default"/>
+      </w:rPr>
+    </w:lvl>
+    <w:lvl w:ilvl="3" w:tplc="04090001">
+      <w:start w:val="1"/>
+      <w:numFmt w:val="bullet"/>
+      <w:lvlText w:val=""/>
+      <w:lvlJc w:val="left"/>
+      <w:pPr>
+        <w:ind w:left="3240" w:hanging="360"/>
+      </w:pPr>
+      <w:rPr>
+        <w:rFonts w:ascii="Symbol" w:hAnsi="Symbol" w:hint="default"/>
+      </w:rPr>
+    </w:lvl>
+    <w:lvl w:ilvl="4" w:tplc="04090003">
+      <w:start w:val="1"/>
+      <w:numFmt w:val="bullet"/>
+      <w:lvlText w:val="o"/>
+      <w:lvlJc w:val="left"/>
+      <w:pPr>
+        <w:ind w:left="3960" w:hanging="360"/>
+      </w:pPr>
+      <w:rPr>
+        <w:rFonts w:ascii="Courier New" w:hAnsi="Courier New" w:cs="Courier New" w:hint="default"/>
+      </w:rPr>
+    </w:lvl>
+    <w:lvl w:ilvl="5" w:tplc="04090005">
+      <w:start w:val="1"/>
+      <w:numFmt w:val="bullet"/>
+      <w:lvlText w:val=""/>
+      <w:lvlJc w:val="left"/>
+      <w:pPr>
+        <w:ind w:left="4680" w:hanging="360"/>
+      </w:pPr>
+      <w:rPr>
+        <w:rFonts w:ascii="Wingdings" w:hAnsi="Wingdings" w:hint="default"/>
+      </w:rPr>
+    </w:lvl>
+    <w:lvl w:ilvl="6" w:tplc="04090001" w:tentative="1">
+      <w:start w:val="1"/>
+      <w:numFmt w:val="bullet"/>
+      <w:lvlText w:val=""/>
+      <w:lvlJc w:val="left"/>
+      <w:pPr>
+        <w:ind w:left="5400" w:hanging="360"/>
+      </w:pPr>
+      <w:rPr>
+        <w:rFonts w:ascii="Symbol" w:hAnsi="Symbol" w:hint="default"/>
+      </w:rPr>
+    </w:lvl>
+    <w:lvl w:ilvl="7" w:tplc="04090003" w:tentative="1">
+      <w:start w:val="1"/>
+      <w:numFmt w:val="bullet"/>
+      <w:lvlText w:val="o"/>
+      <w:lvlJc w:val="left"/>
+      <w:pPr>
+        <w:ind w:left="6120" w:hanging="360"/>
+      </w:pPr>
+      <w:rPr>
+        <w:rFonts w:ascii="Courier New" w:hAnsi="Courier New" w:cs="Courier New" w:hint="default"/>
+      </w:rPr>
+    </w:lvl>
+    <w:lvl w:ilvl="8" w:tplc="04090005" w:tentative="1">
+      <w:start w:val="1"/>
+      <w:numFmt w:val="bullet"/>
+      <w:lvlText w:val=""/>
+      <w:lvlJc w:val="left"/>
+      <w:pPr>
+        <w:ind w:left="6840" w:hanging="360"/>
+      </w:pPr>
+      <w:rPr>
+        <w:rFonts w:ascii="Wingdings" w:hAnsi="Wingdings" w:hint="default"/>
+      </w:rPr>
+    </w:lvl>
+  </w:abstractNum>
+  <w:abstractNum w:abstractNumId="7" w15:restartNumberingAfterBreak="0">
     <w:nsid w:val="446D4DDB"/>
     <w:multiLevelType w:val="multilevel"/>
     <w:tmpl w:val="0409001D"/>
@@ -966,7 +1262,7 @@
       </w:rPr>
     </w:lvl>
   </w:abstractNum>
-  <w:abstractNum w:abstractNumId="7" w15:restartNumberingAfterBreak="0">
+  <w:abstractNum w:abstractNumId="8" w15:restartNumberingAfterBreak="0">
     <w:nsid w:val="4723600A"/>
     <w:multiLevelType w:val="hybridMultilevel"/>
     <w:tmpl w:val="731ED4AE"/>
@@ -1052,7 +1348,7 @@
       </w:pPr>
     </w:lvl>
   </w:abstractNum>
-  <w:abstractNum w:abstractNumId="8" w15:restartNumberingAfterBreak="0">
+  <w:abstractNum w:abstractNumId="9" w15:restartNumberingAfterBreak="0">
     <w:nsid w:val="59085AB3"/>
     <w:multiLevelType w:val="hybridMultilevel"/>
     <w:tmpl w:val="7A268518"/>
@@ -1165,7 +1461,7 @@
       </w:rPr>
     </w:lvl>
   </w:abstractNum>
-  <w:abstractNum w:abstractNumId="9" w15:restartNumberingAfterBreak="0">
+  <w:abstractNum w:abstractNumId="10" w15:restartNumberingAfterBreak="0">
     <w:nsid w:val="5C974F57"/>
     <w:multiLevelType w:val="hybridMultilevel"/>
     <w:tmpl w:val="211EC694"/>
@@ -1251,7 +1547,7 @@
       </w:pPr>
     </w:lvl>
   </w:abstractNum>
-  <w:abstractNum w:abstractNumId="10" w15:restartNumberingAfterBreak="0">
+  <w:abstractNum w:abstractNumId="11" w15:restartNumberingAfterBreak="0">
     <w:nsid w:val="5EBA3F4E"/>
     <w:multiLevelType w:val="hybridMultilevel"/>
     <w:tmpl w:val="874CF82C"/>
@@ -1337,7 +1633,119 @@
       </w:pPr>
     </w:lvl>
   </w:abstractNum>
-  <w:abstractNum w:abstractNumId="11" w15:restartNumberingAfterBreak="0">
+  <w:abstractNum w:abstractNumId="12" w15:restartNumberingAfterBreak="0">
+    <w:nsid w:val="5F1C0A10"/>
+    <w:multiLevelType w:val="hybridMultilevel"/>
+    <w:tmpl w:val="486CE002"/>
+    <w:lvl w:ilvl="0" w:tplc="C4709AE8">
+      <w:numFmt w:val="bullet"/>
+      <w:lvlText w:val="-"/>
+      <w:lvlJc w:val="left"/>
+      <w:pPr>
+        <w:ind w:left="1080" w:hanging="360"/>
+      </w:pPr>
+      <w:rPr>
+        <w:rFonts w:ascii="Dax-Regular" w:eastAsiaTheme="minorEastAsia" w:hAnsi="Dax-Regular" w:cstheme="minorBidi" w:hint="default"/>
+      </w:rPr>
+    </w:lvl>
+    <w:lvl w:ilvl="1" w:tplc="04090003" w:tentative="1">
+      <w:start w:val="1"/>
+      <w:numFmt w:val="bullet"/>
+      <w:lvlText w:val="o"/>
+      <w:lvlJc w:val="left"/>
+      <w:pPr>
+        <w:ind w:left="1800" w:hanging="360"/>
+      </w:pPr>
+      <w:rPr>
+        <w:rFonts w:ascii="Courier New" w:hAnsi="Courier New" w:cs="Courier New" w:hint="default"/>
+      </w:rPr>
+    </w:lvl>
+    <w:lvl w:ilvl="2" w:tplc="04090005" w:tentative="1">
+      <w:start w:val="1"/>
+      <w:numFmt w:val="bullet"/>
+      <w:lvlText w:val=""/>
+      <w:lvlJc w:val="left"/>
+      <w:pPr>
+        <w:ind w:left="2520" w:hanging="360"/>
+      </w:pPr>
+      <w:rPr>
+        <w:rFonts w:ascii="Wingdings" w:hAnsi="Wingdings" w:hint="default"/>
+      </w:rPr>
+    </w:lvl>
+    <w:lvl w:ilvl="3" w:tplc="04090001" w:tentative="1">
+      <w:start w:val="1"/>
+      <w:numFmt w:val="bullet"/>
+      <w:lvlText w:val=""/>
+      <w:lvlJc w:val="left"/>
+      <w:pPr>
+        <w:ind w:left="3240" w:hanging="360"/>
+      </w:pPr>
+      <w:rPr>
+        <w:rFonts w:ascii="Symbol" w:hAnsi="Symbol" w:hint="default"/>
+      </w:rPr>
+    </w:lvl>
+    <w:lvl w:ilvl="4" w:tplc="04090003" w:tentative="1">
+      <w:start w:val="1"/>
+      <w:numFmt w:val="bullet"/>
+      <w:lvlText w:val="o"/>
+      <w:lvlJc w:val="left"/>
+      <w:pPr>
+        <w:ind w:left="3960" w:hanging="360"/>
+      </w:pPr>
+      <w:rPr>
+        <w:rFonts w:ascii="Courier New" w:hAnsi="Courier New" w:cs="Courier New" w:hint="default"/>
+      </w:rPr>
+    </w:lvl>
+    <w:lvl w:ilvl="5" w:tplc="04090005" w:tentative="1">
+      <w:start w:val="1"/>
+      <w:numFmt w:val="bullet"/>
+      <w:lvlText w:val=""/>
+      <w:lvlJc w:val="left"/>
+      <w:pPr>
+        <w:ind w:left="4680" w:hanging="360"/>
+      </w:pPr>
+      <w:rPr>
+        <w:rFonts w:ascii="Wingdings" w:hAnsi="Wingdings" w:hint="default"/>
+      </w:rPr>
+    </w:lvl>
+    <w:lvl w:ilvl="6" w:tplc="04090001" w:tentative="1">
+      <w:start w:val="1"/>
+      <w:numFmt w:val="bullet"/>
+      <w:lvlText w:val=""/>
+      <w:lvlJc w:val="left"/>
+      <w:pPr>
+        <w:ind w:left="5400" w:hanging="360"/>
+      </w:pPr>
+      <w:rPr>
+        <w:rFonts w:ascii="Symbol" w:hAnsi="Symbol" w:hint="default"/>
+      </w:rPr>
+    </w:lvl>
+    <w:lvl w:ilvl="7" w:tplc="04090003" w:tentative="1">
+      <w:start w:val="1"/>
+      <w:numFmt w:val="bullet"/>
+      <w:lvlText w:val="o"/>
+      <w:lvlJc w:val="left"/>
+      <w:pPr>
+        <w:ind w:left="6120" w:hanging="360"/>
+      </w:pPr>
+      <w:rPr>
+        <w:rFonts w:ascii="Courier New" w:hAnsi="Courier New" w:cs="Courier New" w:hint="default"/>
+      </w:rPr>
+    </w:lvl>
+    <w:lvl w:ilvl="8" w:tplc="04090005" w:tentative="1">
+      <w:start w:val="1"/>
+      <w:numFmt w:val="bullet"/>
+      <w:lvlText w:val=""/>
+      <w:lvlJc w:val="left"/>
+      <w:pPr>
+        <w:ind w:left="6840" w:hanging="360"/>
+      </w:pPr>
+      <w:rPr>
+        <w:rFonts w:ascii="Wingdings" w:hAnsi="Wingdings" w:hint="default"/>
+      </w:rPr>
+    </w:lvl>
+  </w:abstractNum>
+  <w:abstractNum w:abstractNumId="13" w15:restartNumberingAfterBreak="0">
     <w:nsid w:val="7964390B"/>
     <w:multiLevelType w:val="hybridMultilevel"/>
     <w:tmpl w:val="26C01794"/>
@@ -1424,19 +1832,19 @@
     </w:lvl>
   </w:abstractNum>
   <w:num w:numId="1">
-    <w:abstractNumId w:val="6"/>
+    <w:abstractNumId w:val="7"/>
   </w:num>
   <w:num w:numId="2">
     <w:abstractNumId w:val="1"/>
   </w:num>
   <w:num w:numId="3">
-    <w:abstractNumId w:val="7"/>
+    <w:abstractNumId w:val="8"/>
   </w:num>
   <w:num w:numId="4">
-    <w:abstractNumId w:val="10"/>
+    <w:abstractNumId w:val="11"/>
   </w:num>
   <w:num w:numId="5">
-    <w:abstractNumId w:val="11"/>
+    <w:abstractNumId w:val="13"/>
   </w:num>
   <w:num w:numId="6">
     <w:abstractNumId w:val="0"/>
@@ -1445,7 +1853,7 @@
     <w:abstractNumId w:val="5"/>
   </w:num>
   <w:num w:numId="8">
-    <w:abstractNumId w:val="9"/>
+    <w:abstractNumId w:val="10"/>
   </w:num>
   <w:num w:numId="9">
     <w:abstractNumId w:val="2"/>
@@ -1454,16 +1862,22 @@
     <w:abstractNumId w:val="4"/>
   </w:num>
   <w:num w:numId="11">
-    <w:abstractNumId w:val="8"/>
+    <w:abstractNumId w:val="9"/>
   </w:num>
   <w:num w:numId="12">
     <w:abstractNumId w:val="3"/>
+  </w:num>
+  <w:num w:numId="13">
+    <w:abstractNumId w:val="6"/>
+  </w:num>
+  <w:num w:numId="14">
+    <w:abstractNumId w:val="12"/>
   </w:num>
 </w:numbering>
 </file>
 
 <file path=word/styles.xml><?xml version="1.0" encoding="utf-8"?>
-<w:styles xmlns:mc="http://schemas.openxmlformats.org/markup-compatibility/2006" xmlns:r="http://schemas.openxmlformats.org/officeDocument/2006/relationships" xmlns:w="http://schemas.openxmlformats.org/wordprocessingml/2006/main" xmlns:w14="http://schemas.microsoft.com/office/word/2010/wordml" xmlns:w15="http://schemas.microsoft.com/office/word/2012/wordml" xmlns:w16cex="http://schemas.microsoft.com/office/word/2018/wordml/cex" xmlns:w16cid="http://schemas.microsoft.com/office/word/2016/wordml/cid" xmlns:w16="http://schemas.microsoft.com/office/word/2018/wordml" xmlns:w16se="http://schemas.microsoft.com/office/word/2015/wordml/symex" mc:Ignorable="w14 w15 w16se w16cid w16 w16cex">
+<w:styles xmlns:mc="http://schemas.openxmlformats.org/markup-compatibility/2006" xmlns:r="http://schemas.openxmlformats.org/officeDocument/2006/relationships" xmlns:w="http://schemas.openxmlformats.org/wordprocessingml/2006/main" xmlns:w14="http://schemas.microsoft.com/office/word/2010/wordml" xmlns:w15="http://schemas.microsoft.com/office/word/2012/wordml" xmlns:w16cex="http://schemas.microsoft.com/office/word/2018/wordml/cex" xmlns:w16cid="http://schemas.microsoft.com/office/word/2016/wordml/cid" xmlns:w16="http://schemas.microsoft.com/office/word/2018/wordml" xmlns:w16sdtdh="http://schemas.microsoft.com/office/word/2020/wordml/sdtdatahash" xmlns:w16se="http://schemas.microsoft.com/office/word/2015/wordml/symex" mc:Ignorable="w14 w15 w16se w16cid w16 w16cex w16sdtdh">
   <w:docDefaults>
     <w:rPrDefault>
       <w:rPr>
@@ -1865,11 +2279,11 @@
       <w:noProof/>
     </w:rPr>
   </w:style>
-  <w:style w:type="paragraph" w:styleId="Heading1">
+  <w:style w:type="paragraph" w:styleId="Ttulo1">
     <w:name w:val="heading 1"/>
     <w:basedOn w:val="Normal"/>
     <w:next w:val="Normal"/>
-    <w:link w:val="Heading1Char"/>
+    <w:link w:val="Ttulo1Car"/>
     <w:uiPriority w:val="9"/>
     <w:qFormat/>
     <w:rsid w:val="003C0715"/>
@@ -1886,11 +2300,11 @@
       <w:szCs w:val="32"/>
     </w:rPr>
   </w:style>
-  <w:style w:type="paragraph" w:styleId="Heading2">
+  <w:style w:type="paragraph" w:styleId="Ttulo2">
     <w:name w:val="heading 2"/>
     <w:basedOn w:val="Normal"/>
     <w:next w:val="Normal"/>
-    <w:link w:val="Heading2Char"/>
+    <w:link w:val="Ttulo2Car"/>
     <w:uiPriority w:val="9"/>
     <w:unhideWhenUsed/>
     <w:qFormat/>
@@ -1908,13 +2322,13 @@
       <w:szCs w:val="26"/>
     </w:rPr>
   </w:style>
-  <w:style w:type="character" w:default="1" w:styleId="DefaultParagraphFont">
+  <w:style w:type="character" w:default="1" w:styleId="Fuentedeprrafopredeter">
     <w:name w:val="Default Paragraph Font"/>
     <w:uiPriority w:val="1"/>
     <w:semiHidden/>
     <w:unhideWhenUsed/>
   </w:style>
-  <w:style w:type="table" w:default="1" w:styleId="TableNormal">
+  <w:style w:type="table" w:default="1" w:styleId="Tablanormal">
     <w:name w:val="Normal Table"/>
     <w:uiPriority w:val="99"/>
     <w:semiHidden/>
@@ -1929,17 +2343,17 @@
       </w:tblCellMar>
     </w:tblPr>
   </w:style>
-  <w:style w:type="numbering" w:default="1" w:styleId="NoList">
+  <w:style w:type="numbering" w:default="1" w:styleId="Sinlista">
     <w:name w:val="No List"/>
     <w:uiPriority w:val="99"/>
     <w:semiHidden/>
     <w:unhideWhenUsed/>
   </w:style>
-  <w:style w:type="paragraph" w:styleId="Title">
+  <w:style w:type="paragraph" w:styleId="Ttulo">
     <w:name w:val="Title"/>
     <w:basedOn w:val="Normal"/>
     <w:next w:val="Normal"/>
-    <w:link w:val="TitleChar"/>
+    <w:link w:val="TtuloCar"/>
     <w:uiPriority w:val="10"/>
     <w:qFormat/>
     <w:rsid w:val="00BA3B38"/>
@@ -1955,10 +2369,10 @@
       <w:szCs w:val="56"/>
     </w:rPr>
   </w:style>
-  <w:style w:type="character" w:customStyle="1" w:styleId="TitleChar">
-    <w:name w:val="Title Char"/>
-    <w:basedOn w:val="DefaultParagraphFont"/>
-    <w:link w:val="Title"/>
+  <w:style w:type="character" w:customStyle="1" w:styleId="TtuloCar">
+    <w:name w:val="Título Car"/>
+    <w:basedOn w:val="Fuentedeprrafopredeter"/>
+    <w:link w:val="Ttulo"/>
     <w:uiPriority w:val="10"/>
     <w:rsid w:val="00BA3B38"/>
     <w:rPr>
@@ -1970,7 +2384,7 @@
       <w:szCs w:val="56"/>
     </w:rPr>
   </w:style>
-  <w:style w:type="paragraph" w:styleId="ListParagraph">
+  <w:style w:type="paragraph" w:styleId="Prrafodelista">
     <w:name w:val="List Paragraph"/>
     <w:basedOn w:val="Normal"/>
     <w:uiPriority w:val="34"/>
@@ -1984,9 +2398,9 @@
       <w:noProof w:val="0"/>
     </w:rPr>
   </w:style>
-  <w:style w:type="character" w:styleId="CommentReference">
+  <w:style w:type="character" w:styleId="Refdecomentario">
     <w:name w:val="annotation reference"/>
-    <w:basedOn w:val="DefaultParagraphFont"/>
+    <w:basedOn w:val="Fuentedeprrafopredeter"/>
     <w:uiPriority w:val="99"/>
     <w:semiHidden/>
     <w:unhideWhenUsed/>
@@ -1996,10 +2410,10 @@
       <w:szCs w:val="16"/>
     </w:rPr>
   </w:style>
-  <w:style w:type="paragraph" w:styleId="CommentText">
+  <w:style w:type="paragraph" w:styleId="Textocomentario">
     <w:name w:val="annotation text"/>
     <w:basedOn w:val="Normal"/>
-    <w:link w:val="CommentTextChar"/>
+    <w:link w:val="TextocomentarioCar"/>
     <w:uiPriority w:val="99"/>
     <w:semiHidden/>
     <w:unhideWhenUsed/>
@@ -2013,10 +2427,10 @@
       <w:szCs w:val="20"/>
     </w:rPr>
   </w:style>
-  <w:style w:type="character" w:customStyle="1" w:styleId="CommentTextChar">
-    <w:name w:val="Comment Text Char"/>
-    <w:basedOn w:val="DefaultParagraphFont"/>
-    <w:link w:val="CommentText"/>
+  <w:style w:type="character" w:customStyle="1" w:styleId="TextocomentarioCar">
+    <w:name w:val="Texto comentario Car"/>
+    <w:basedOn w:val="Fuentedeprrafopredeter"/>
+    <w:link w:val="Textocomentario"/>
     <w:uiPriority w:val="99"/>
     <w:semiHidden/>
     <w:rsid w:val="00A442AC"/>
@@ -2025,7 +2439,7 @@
       <w:szCs w:val="20"/>
     </w:rPr>
   </w:style>
-  <w:style w:type="paragraph" w:styleId="Caption">
+  <w:style w:type="paragraph" w:styleId="Descripcin">
     <w:name w:val="caption"/>
     <w:basedOn w:val="Normal"/>
     <w:next w:val="Normal"/>
@@ -2045,9 +2459,9 @@
       <w:szCs w:val="18"/>
     </w:rPr>
   </w:style>
-  <w:style w:type="table" w:styleId="GridTable2">
+  <w:style w:type="table" w:styleId="Tabladecuadrcula2">
     <w:name w:val="Grid Table 2"/>
-    <w:basedOn w:val="TableNormal"/>
+    <w:basedOn w:val="Tablanormal"/>
     <w:uiPriority w:val="47"/>
     <w:rsid w:val="00076EA8"/>
     <w:pPr>
@@ -2120,10 +2534,10 @@
       </w:tcPr>
     </w:tblStylePr>
   </w:style>
-  <w:style w:type="character" w:customStyle="1" w:styleId="Heading1Char">
-    <w:name w:val="Heading 1 Char"/>
-    <w:basedOn w:val="DefaultParagraphFont"/>
-    <w:link w:val="Heading1"/>
+  <w:style w:type="character" w:customStyle="1" w:styleId="Ttulo1Car">
+    <w:name w:val="Título 1 Car"/>
+    <w:basedOn w:val="Fuentedeprrafopredeter"/>
+    <w:link w:val="Ttulo1"/>
     <w:uiPriority w:val="9"/>
     <w:rsid w:val="003C0715"/>
     <w:rPr>
@@ -2134,10 +2548,10 @@
       <w:szCs w:val="32"/>
     </w:rPr>
   </w:style>
-  <w:style w:type="character" w:customStyle="1" w:styleId="Heading2Char">
-    <w:name w:val="Heading 2 Char"/>
-    <w:basedOn w:val="DefaultParagraphFont"/>
-    <w:link w:val="Heading2"/>
+  <w:style w:type="character" w:customStyle="1" w:styleId="Ttulo2Car">
+    <w:name w:val="Título 2 Car"/>
+    <w:basedOn w:val="Fuentedeprrafopredeter"/>
+    <w:link w:val="Ttulo2"/>
     <w:uiPriority w:val="9"/>
     <w:rsid w:val="003C0715"/>
     <w:rPr>
@@ -2447,9 +2861,12 @@
 </file>
 
 <file path=customXml/item1.xml><?xml version="1.0" encoding="utf-8"?>
-<p:properties xmlns:p="http://schemas.microsoft.com/office/2006/metadata/properties" xmlns:xsi="http://www.w3.org/2001/XMLSchema-instance" xmlns:pc="http://schemas.microsoft.com/office/infopath/2007/PartnerControls">
-  <documentManagement/>
-</p:properties>
+<?mso-contentType ?>
+<FormTemplates xmlns="http://schemas.microsoft.com/sharepoint/v3/contenttype/forms">
+  <Display>DocumentLibraryForm</Display>
+  <Edit>DocumentLibraryForm</Edit>
+  <New>DocumentLibraryForm</New>
+</FormTemplates>
 </file>
 
 <file path=customXml/item2.xml><?xml version="1.0" encoding="utf-8"?>
@@ -2664,31 +3081,43 @@
 </file>
 
 <file path=customXml/item3.xml><?xml version="1.0" encoding="utf-8"?>
-<?mso-contentType ?>
-<FormTemplates xmlns="http://schemas.microsoft.com/sharepoint/v3/contenttype/forms">
-  <Display>DocumentLibraryForm</Display>
-  <Edit>DocumentLibraryForm</Edit>
-  <New>DocumentLibraryForm</New>
-</FormTemplates>
+<p:properties xmlns:p="http://schemas.microsoft.com/office/2006/metadata/properties" xmlns:xsi="http://www.w3.org/2001/XMLSchema-instance" xmlns:pc="http://schemas.microsoft.com/office/infopath/2007/PartnerControls">
+  <documentManagement/>
+</p:properties>
 </file>
 
 <file path=customXml/itemProps1.xml><?xml version="1.0" encoding="utf-8"?>
+<ds:datastoreItem xmlns:ds="http://schemas.openxmlformats.org/officeDocument/2006/customXml" ds:itemID="{1F59EA8B-1FA8-40D2-A8B0-61B9CE1E4579}">
+  <ds:schemaRefs>
+    <ds:schemaRef ds:uri="http://schemas.microsoft.com/sharepoint/v3/contenttype/forms"/>
+  </ds:schemaRefs>
+</ds:datastoreItem>
+</file>
+
+<file path=customXml/itemProps2.xml><?xml version="1.0" encoding="utf-8"?>
+<ds:datastoreItem xmlns:ds="http://schemas.openxmlformats.org/officeDocument/2006/customXml" ds:itemID="{6A402F4C-F49F-4E29-8D88-E716A8E26B87}">
+  <ds:schemaRefs>
+    <ds:schemaRef ds:uri="http://schemas.microsoft.com/office/2006/metadata/contentType"/>
+    <ds:schemaRef ds:uri="http://schemas.microsoft.com/office/2006/metadata/properties/metaAttributes"/>
+    <ds:schemaRef ds:uri="http://www.w3.org/2001/XMLSchema"/>
+    <ds:schemaRef ds:uri="http://schemas.microsoft.com/office/2006/metadata/properties"/>
+    <ds:schemaRef ds:uri="164883f8-7691-4ecf-b54a-664c0d0edefe"/>
+    <ds:schemaRef ds:uri="85e30bcc-d76c-4413-8e4d-2dce22fb0743"/>
+    <ds:schemaRef ds:uri="http://schemas.microsoft.com/office/2006/documentManagement/types"/>
+    <ds:schemaRef ds:uri="http://schemas.microsoft.com/office/infopath/2007/PartnerControls"/>
+    <ds:schemaRef ds:uri="http://schemas.openxmlformats.org/package/2006/metadata/core-properties"/>
+    <ds:schemaRef ds:uri="http://purl.org/dc/elements/1.1/"/>
+    <ds:schemaRef ds:uri="http://purl.org/dc/terms/"/>
+    <ds:schemaRef ds:uri="http://schemas.microsoft.com/internal/obd"/>
+  </ds:schemaRefs>
+</ds:datastoreItem>
+</file>
+
+<file path=customXml/itemProps3.xml><?xml version="1.0" encoding="utf-8"?>
 <ds:datastoreItem xmlns:ds="http://schemas.openxmlformats.org/officeDocument/2006/customXml" ds:itemID="{8542EACB-7939-45C8-99C3-B6897CA7A7EF}">
   <ds:schemaRefs>
     <ds:schemaRef ds:uri="http://schemas.microsoft.com/office/2006/metadata/properties"/>
     <ds:schemaRef ds:uri="http://schemas.microsoft.com/office/infopath/2007/PartnerControls"/>
   </ds:schemaRefs>
 </ds:datastoreItem>
-</file>
-
-<file path=customXml/itemProps2.xml><?xml version="1.0" encoding="utf-8"?>
-<ds:datastoreItem xmlns:ds="http://schemas.openxmlformats.org/officeDocument/2006/customXml" ds:itemID="{6A402F4C-F49F-4E29-8D88-E716A8E26B87}"/>
-</file>
-
-<file path=customXml/itemProps3.xml><?xml version="1.0" encoding="utf-8"?>
-<ds:datastoreItem xmlns:ds="http://schemas.openxmlformats.org/officeDocument/2006/customXml" ds:itemID="{1F59EA8B-1FA8-40D2-A8B0-61B9CE1E4579}">
-  <ds:schemaRefs>
-    <ds:schemaRef ds:uri="http://schemas.microsoft.com/sharepoint/v3/contenttype/forms"/>
-  </ds:schemaRefs>
-</ds:datastoreItem>
 </file>
</xml_diff>